<commit_message>
Numerazioni, fix interfaccia, obiettivi
</commit_message>
<xml_diff>
--- a/documenti/progettoFormativo.docx
+++ b/documenti/progettoFormativo.docx
@@ -287,10 +287,16 @@
         <w:pStyle w:val="Normal"/>
         <w:widowControl w:val="false"/>
         <w:jc w:val="center"/>
-        <w:rPr/>
-      </w:pPr>
-      <w:r>
-        <w:rPr/>
+        <w:rPr>
+          <w:b/>
+          <w:bCs/>
+        </w:rPr>
+      </w:pPr>
+      <w:r>
+        <w:rPr>
+          <w:b/>
+          <w:bCs/>
+        </w:rPr>
         <w:t>PROGETTO FORMATIVO</w:t>
       </w:r>
     </w:p>
@@ -517,16 +523,20 @@
         <w:widowControl w:val="false"/>
         <w:jc w:val="both"/>
         <w:rPr>
-          <w:sz w:val="18"/>
-          <w:szCs w:val="18"/>
-        </w:rPr>
-      </w:pPr>
-      <w:r>
-        <w:rPr>
-          <w:sz w:val="18"/>
-          <w:szCs w:val="18"/>
-        </w:rPr>
-        <w:t>Periodo di tirocinio:</w:t>
+          <w:b/>
+          <w:bCs/>
+          <w:sz w:val="18"/>
+          <w:szCs w:val="18"/>
+        </w:rPr>
+      </w:pPr>
+      <w:r>
+        <w:rPr>
+          <w:b/>
+          <w:bCs/>
+          <w:sz w:val="18"/>
+          <w:szCs w:val="18"/>
+        </w:rPr>
+        <w:t>Periodo di tirocinio</w:t>
       </w:r>
     </w:p>
     <w:p>
@@ -737,37 +747,41 @@
       <w:pPr>
         <w:pStyle w:val="Normal"/>
         <w:widowControl w:val="false"/>
-        <w:jc w:val="both"/>
-        <w:rPr>
-          <w:sz w:val="18"/>
-          <w:szCs w:val="18"/>
-        </w:rPr>
-      </w:pPr>
-      <w:r>
-        <w:rPr>
-          <w:sz w:val="18"/>
-          <w:szCs w:val="18"/>
-        </w:rPr>
-        <w:t>Contenuti ed attività del tirocinio:</w:t>
-      </w:r>
-    </w:p>
-    <w:p>
-      <w:pPr>
-        <w:pStyle w:val="Normal"/>
-        <w:widowControl w:val="false"/>
-        <w:jc w:val="both"/>
-        <w:rPr>
-          <w:color w:val="000000"/>
-          <w:sz w:val="18"/>
-          <w:szCs w:val="18"/>
-        </w:rPr>
-      </w:pPr>
-      <w:r>
-        <w:rPr>
-          <w:sz w:val="18"/>
-          <w:szCs w:val="18"/>
-        </w:rPr>
-        <w:t xml:space="preserve">1) Profilo da formare :  </w:t>
+        <w:jc w:val="left"/>
+        <w:rPr>
+          <w:b/>
+          <w:bCs/>
+          <w:sz w:val="18"/>
+          <w:szCs w:val="18"/>
+        </w:rPr>
+      </w:pPr>
+      <w:r>
+        <w:rPr>
+          <w:b/>
+          <w:bCs/>
+          <w:sz w:val="18"/>
+          <w:szCs w:val="18"/>
+        </w:rPr>
+        <w:t>Contenuti ed attività del tirocinio</w:t>
+      </w:r>
+    </w:p>
+    <w:p>
+      <w:pPr>
+        <w:pStyle w:val="Normal"/>
+        <w:widowControl w:val="false"/>
+        <w:jc w:val="left"/>
+        <w:rPr>
+          <w:color w:val="000000"/>
+          <w:sz w:val="18"/>
+          <w:szCs w:val="18"/>
+        </w:rPr>
+      </w:pPr>
+      <w:r>
+        <w:rPr>
+          <w:sz w:val="18"/>
+          <w:szCs w:val="18"/>
+        </w:rPr>
+        <w:t xml:space="preserve">Profilo da formare :  </w:t>
       </w:r>
       <w:r>
         <w:rPr>
@@ -782,18 +796,158 @@
       <w:pPr>
         <w:pStyle w:val="Normal"/>
         <w:widowControl w:val="false"/>
-        <w:jc w:val="both"/>
-        <w:rPr>
-          <w:sz w:val="18"/>
-          <w:szCs w:val="18"/>
-        </w:rPr>
-      </w:pPr>
-      <w:r>
-        <w:rPr>
-          <w:sz w:val="18"/>
-          <w:szCs w:val="18"/>
-        </w:rPr>
-        <w:t xml:space="preserve">2) Obiettivi formativi concordati: </w:t>
+        <w:jc w:val="left"/>
+        <w:rPr/>
+      </w:pPr>
+      <w:r>
+        <w:rPr/>
+      </w:r>
+    </w:p>
+    <w:p>
+      <w:pPr>
+        <w:pStyle w:val="Normal"/>
+        <w:widowControl w:val="false"/>
+        <w:jc w:val="left"/>
+        <w:rPr>
+          <w:sz w:val="18"/>
+          <w:szCs w:val="18"/>
+        </w:rPr>
+      </w:pPr>
+      <w:r>
+        <w:rPr>
+          <w:sz w:val="18"/>
+          <w:szCs w:val="18"/>
+        </w:rPr>
+        <w:t xml:space="preserve">Obiettivi formativi concordati: </w:t>
+      </w:r>
+    </w:p>
+    <w:p>
+      <w:pPr>
+        <w:pStyle w:val="Normal"/>
+        <w:widowControl w:val="false"/>
+        <w:jc w:val="left"/>
+        <w:rPr>
+          <w:sz w:val="18"/>
+          <w:szCs w:val="18"/>
+        </w:rPr>
+      </w:pPr>
+      <w:r>
+        <w:rPr>
+          <w:sz w:val="18"/>
+          <w:szCs w:val="18"/>
+        </w:rPr>
+        <w:t>${obiettivi_alternanza}</w:t>
+      </w:r>
+    </w:p>
+    <w:p>
+      <w:pPr>
+        <w:pStyle w:val="Normal"/>
+        <w:widowControl w:val="false"/>
+        <w:jc w:val="left"/>
+        <w:rPr/>
+      </w:pPr>
+      <w:r>
+        <w:rPr/>
+      </w:r>
+    </w:p>
+    <w:p>
+      <w:pPr>
+        <w:pStyle w:val="Normal"/>
+        <w:widowControl w:val="false"/>
+        <w:jc w:val="left"/>
+        <w:rPr>
+          <w:sz w:val="18"/>
+          <w:szCs w:val="18"/>
+        </w:rPr>
+      </w:pPr>
+      <w:r>
+        <w:rPr>
+          <w:sz w:val="18"/>
+          <w:szCs w:val="18"/>
+        </w:rPr>
+        <w:t xml:space="preserve">Attività previste fuori sede:  si / no </w:t>
+      </w:r>
+    </w:p>
+    <w:p>
+      <w:pPr>
+        <w:pStyle w:val="Normal"/>
+        <w:widowControl w:val="false"/>
+        <w:jc w:val="left"/>
+        <w:rPr>
+          <w:sz w:val="18"/>
+          <w:szCs w:val="18"/>
+        </w:rPr>
+      </w:pPr>
+      <w:r>
+        <w:rPr>
+          <w:sz w:val="18"/>
+          <w:szCs w:val="18"/>
+        </w:rPr>
+      </w:r>
+    </w:p>
+    <w:p>
+      <w:pPr>
+        <w:pStyle w:val="Normal"/>
+        <w:widowControl w:val="false"/>
+        <w:jc w:val="left"/>
+        <w:rPr>
+          <w:b/>
+          <w:bCs/>
+          <w:sz w:val="18"/>
+          <w:szCs w:val="18"/>
+        </w:rPr>
+      </w:pPr>
+      <w:r>
+        <w:rPr>
+          <w:b/>
+          <w:bCs/>
+          <w:sz w:val="18"/>
+          <w:szCs w:val="18"/>
+        </w:rPr>
+        <w:t>Obblighi del tirocinante</w:t>
+      </w:r>
+    </w:p>
+    <w:p>
+      <w:pPr>
+        <w:pStyle w:val="Normal"/>
+        <w:widowControl w:val="false"/>
+        <w:jc w:val="left"/>
+        <w:rPr>
+          <w:sz w:val="18"/>
+          <w:szCs w:val="18"/>
+        </w:rPr>
+      </w:pPr>
+      <w:r>
+        <w:rPr>
+          <w:sz w:val="18"/>
+          <w:szCs w:val="18"/>
+        </w:rPr>
+        <w:t xml:space="preserve"> </w:t>
+      </w:r>
+      <w:r>
+        <w:rPr>
+          <w:sz w:val="18"/>
+          <w:szCs w:val="18"/>
+        </w:rPr>
+        <w:t>- Svolgere le attività previste dal presente progetto formativo e rispettare gli impegni del patto formativo allegato alla convenzione</w:t>
+      </w:r>
+    </w:p>
+    <w:p>
+      <w:pPr>
+        <w:pStyle w:val="Normal"/>
+        <w:widowControl w:val="false"/>
+        <w:jc w:val="both"/>
+        <w:rPr>
+          <w:sz w:val="18"/>
+          <w:szCs w:val="18"/>
+        </w:rPr>
+      </w:pPr>
+      <w:r>
+        <w:rPr>
+          <w:sz w:val="18"/>
+          <w:szCs w:val="18"/>
+        </w:rPr>
+        <w:t>- Seguire le indicazione del tutor - scolastico ed aziendale – e fare riferimento ad essi per qualsiasi esigenza di tipo organizzativo o altre</w:t>
       </w:r>
     </w:p>
     <w:p>
@@ -818,220 +972,6 @@
           <w:sz w:val="18"/>
           <w:szCs w:val="18"/>
         </w:rPr>
-        <w:t>- Saper applicare comportamenti coerenti alle norme infortunistiche, di igiene personale e di sicurezza del lavoro.</w:t>
-      </w:r>
-    </w:p>
-    <w:p>
-      <w:pPr>
-        <w:pStyle w:val="Normal"/>
-        <w:widowControl w:val="false"/>
-        <w:jc w:val="both"/>
-        <w:rPr>
-          <w:sz w:val="18"/>
-          <w:szCs w:val="18"/>
-        </w:rPr>
-      </w:pPr>
-      <w:r>
-        <w:rPr>
-          <w:sz w:val="18"/>
-          <w:szCs w:val="18"/>
-        </w:rPr>
-        <w:t xml:space="preserve"> </w:t>
-      </w:r>
-      <w:r>
-        <w:rPr>
-          <w:sz w:val="18"/>
-          <w:szCs w:val="18"/>
-        </w:rPr>
-        <w:t>- Saper utilizzare e produrre semplici documentazioni tecniche.</w:t>
-      </w:r>
-    </w:p>
-    <w:p>
-      <w:pPr>
-        <w:pStyle w:val="Normal"/>
-        <w:widowControl w:val="false"/>
-        <w:jc w:val="both"/>
-        <w:rPr>
-          <w:sz w:val="18"/>
-          <w:szCs w:val="18"/>
-        </w:rPr>
-      </w:pPr>
-      <w:r>
-        <w:rPr>
-          <w:sz w:val="18"/>
-          <w:szCs w:val="18"/>
-        </w:rPr>
-        <w:t>3) Attività previste e modalità di svolgimento:</w:t>
-      </w:r>
-    </w:p>
-    <w:p>
-      <w:pPr>
-        <w:pStyle w:val="Normal"/>
-        <w:widowControl w:val="false"/>
-        <w:jc w:val="both"/>
-        <w:rPr>
-          <w:sz w:val="18"/>
-          <w:szCs w:val="18"/>
-        </w:rPr>
-      </w:pPr>
-      <w:r>
-        <w:rPr>
-          <w:sz w:val="18"/>
-          <w:szCs w:val="18"/>
-        </w:rPr>
-        <w:t xml:space="preserve"> </w:t>
-      </w:r>
-      <w:r>
-        <w:rPr>
-          <w:sz w:val="18"/>
-          <w:szCs w:val="18"/>
-        </w:rPr>
-        <w:t xml:space="preserve">- Eseguire, sotto la direzione del personale dell’ufficio, e/o del titolare, semplici operazioni di progettazione con  esecuzione di  elaborati grafici </w:t>
-      </w:r>
-    </w:p>
-    <w:p>
-      <w:pPr>
-        <w:pStyle w:val="Normal"/>
-        <w:widowControl w:val="false"/>
-        <w:jc w:val="both"/>
-        <w:rPr>
-          <w:sz w:val="18"/>
-          <w:szCs w:val="18"/>
-        </w:rPr>
-      </w:pPr>
-      <w:r>
-        <w:rPr>
-          <w:sz w:val="18"/>
-          <w:szCs w:val="18"/>
-        </w:rPr>
-        <w:t xml:space="preserve">    </w:t>
-      </w:r>
-      <w:r>
-        <w:rPr>
-          <w:sz w:val="18"/>
-          <w:szCs w:val="18"/>
-        </w:rPr>
-        <w:t>completi.</w:t>
-      </w:r>
-    </w:p>
-    <w:p>
-      <w:pPr>
-        <w:pStyle w:val="Normal"/>
-        <w:widowControl w:val="false"/>
-        <w:jc w:val="both"/>
-        <w:rPr>
-          <w:sz w:val="18"/>
-          <w:szCs w:val="18"/>
-        </w:rPr>
-      </w:pPr>
-      <w:r>
-        <w:rPr>
-          <w:sz w:val="18"/>
-          <w:szCs w:val="18"/>
-        </w:rPr>
-        <w:t xml:space="preserve">4) Attività previste fuori sede:  si/no </w:t>
-      </w:r>
-    </w:p>
-    <w:p>
-      <w:pPr>
-        <w:pStyle w:val="Normal"/>
-        <w:widowControl w:val="false"/>
-        <w:jc w:val="both"/>
-        <w:rPr>
-          <w:sz w:val="18"/>
-          <w:szCs w:val="18"/>
-        </w:rPr>
-      </w:pPr>
-      <w:r>
-        <w:rPr>
-          <w:sz w:val="18"/>
-          <w:szCs w:val="18"/>
-        </w:rPr>
-      </w:r>
-    </w:p>
-    <w:p>
-      <w:pPr>
-        <w:pStyle w:val="Normal"/>
-        <w:widowControl w:val="false"/>
-        <w:jc w:val="both"/>
-        <w:rPr>
-          <w:sz w:val="18"/>
-          <w:szCs w:val="18"/>
-        </w:rPr>
-      </w:pPr>
-      <w:r>
-        <w:rPr>
-          <w:sz w:val="18"/>
-          <w:szCs w:val="18"/>
-        </w:rPr>
-        <w:t>Obblighi del tirocinante:</w:t>
-      </w:r>
-    </w:p>
-    <w:p>
-      <w:pPr>
-        <w:pStyle w:val="Normal"/>
-        <w:widowControl w:val="false"/>
-        <w:jc w:val="both"/>
-        <w:rPr>
-          <w:sz w:val="18"/>
-          <w:szCs w:val="18"/>
-        </w:rPr>
-      </w:pPr>
-      <w:r>
-        <w:rPr>
-          <w:sz w:val="18"/>
-          <w:szCs w:val="18"/>
-        </w:rPr>
-        <w:t xml:space="preserve"> </w:t>
-      </w:r>
-      <w:r>
-        <w:rPr>
-          <w:sz w:val="18"/>
-          <w:szCs w:val="18"/>
-        </w:rPr>
-        <w:t>- Svolgere le attività previste dal presente progetto formativo e rispettare gli impegni del patto formativo allegato alla convenzione</w:t>
-      </w:r>
-    </w:p>
-    <w:p>
-      <w:pPr>
-        <w:pStyle w:val="Normal"/>
-        <w:widowControl w:val="false"/>
-        <w:jc w:val="both"/>
-        <w:rPr>
-          <w:sz w:val="18"/>
-          <w:szCs w:val="18"/>
-        </w:rPr>
-      </w:pPr>
-      <w:r>
-        <w:rPr>
-          <w:sz w:val="18"/>
-          <w:szCs w:val="18"/>
-        </w:rPr>
-        <w:t>- Seguire le indicazione del tutor - scolastico ed aziendale – e fare riferimento ad essi per qualsiasi esigenza di tipo organizzativo o altre</w:t>
-      </w:r>
-    </w:p>
-    <w:p>
-      <w:pPr>
-        <w:pStyle w:val="Normal"/>
-        <w:widowControl w:val="false"/>
-        <w:jc w:val="both"/>
-        <w:rPr>
-          <w:sz w:val="18"/>
-          <w:szCs w:val="18"/>
-        </w:rPr>
-      </w:pPr>
-      <w:r>
-        <w:rPr>
-          <w:sz w:val="18"/>
-          <w:szCs w:val="18"/>
-        </w:rPr>
-        <w:t xml:space="preserve">  </w:t>
-      </w:r>
-      <w:r>
-        <w:rPr>
-          <w:sz w:val="18"/>
-          <w:szCs w:val="18"/>
-        </w:rPr>
         <w:t>evenienze;</w:t>
       </w:r>
     </w:p>
@@ -1056,37 +996,34 @@
       <w:pPr>
         <w:pStyle w:val="Normal"/>
         <w:widowControl w:val="false"/>
-        <w:jc w:val="both"/>
-        <w:rPr>
-          <w:sz w:val="18"/>
-          <w:szCs w:val="18"/>
-        </w:rPr>
-      </w:pPr>
-      <w:r>
-        <w:rPr>
-          <w:sz w:val="18"/>
-          <w:szCs w:val="18"/>
-        </w:rPr>
-        <w:t>Obblighi dell’azienda:</w:t>
-      </w:r>
-    </w:p>
-    <w:p>
-      <w:pPr>
-        <w:pStyle w:val="Normal"/>
-        <w:widowControl w:val="false"/>
-        <w:jc w:val="both"/>
-        <w:rPr>
-          <w:sz w:val="18"/>
-          <w:szCs w:val="18"/>
-        </w:rPr>
-      </w:pPr>
-      <w:r>
-        <w:rPr>
-          <w:sz w:val="18"/>
-          <w:szCs w:val="18"/>
-        </w:rPr>
-        <w:t xml:space="preserve"> </w:t>
-      </w:r>
+        <w:jc w:val="left"/>
+        <w:rPr>
+          <w:b/>
+          <w:bCs/>
+          <w:sz w:val="18"/>
+          <w:szCs w:val="18"/>
+        </w:rPr>
+      </w:pPr>
+      <w:r>
+        <w:rPr>
+          <w:b/>
+          <w:bCs/>
+          <w:sz w:val="18"/>
+          <w:szCs w:val="18"/>
+        </w:rPr>
+        <w:t>Obblighi dell’azienda</w:t>
+      </w:r>
+    </w:p>
+    <w:p>
+      <w:pPr>
+        <w:pStyle w:val="Normal"/>
+        <w:widowControl w:val="false"/>
+        <w:jc w:val="left"/>
+        <w:rPr>
+          <w:sz w:val="18"/>
+          <w:szCs w:val="18"/>
+        </w:rPr>
+      </w:pPr>
       <w:r>
         <w:rPr>
           <w:sz w:val="18"/>
@@ -1099,7 +1036,7 @@
       <w:pPr>
         <w:pStyle w:val="Normal"/>
         <w:widowControl w:val="false"/>
-        <w:jc w:val="both"/>
+        <w:jc w:val="left"/>
         <w:rPr>
           <w:sz w:val="18"/>
           <w:szCs w:val="18"/>
@@ -1117,7 +1054,7 @@
       <w:pPr>
         <w:pStyle w:val="Normal"/>
         <w:widowControl w:val="false"/>
-        <w:jc w:val="both"/>
+        <w:jc w:val="left"/>
         <w:rPr>
           <w:sz w:val="18"/>
           <w:szCs w:val="18"/>
@@ -1142,24 +1079,7 @@
       <w:pPr>
         <w:pStyle w:val="Normal"/>
         <w:widowControl w:val="false"/>
-        <w:jc w:val="both"/>
-        <w:rPr>
-          <w:sz w:val="18"/>
-          <w:szCs w:val="18"/>
-        </w:rPr>
-      </w:pPr>
-      <w:r>
-        <w:rPr>
-          <w:sz w:val="18"/>
-          <w:szCs w:val="18"/>
-        </w:rPr>
-      </w:r>
-    </w:p>
-    <w:p>
-      <w:pPr>
-        <w:pStyle w:val="Normal"/>
-        <w:widowControl w:val="false"/>
-        <w:jc w:val="both"/>
+        <w:jc w:val="left"/>
         <w:rPr>
           <w:sz w:val="18"/>
           <w:szCs w:val="18"/>
@@ -1177,7 +1097,7 @@
       <w:pPr>
         <w:pStyle w:val="Normal"/>
         <w:widowControl w:val="false"/>
-        <w:jc w:val="both"/>
+        <w:jc w:val="left"/>
         <w:rPr>
           <w:sz w:val="18"/>
           <w:szCs w:val="18"/>
@@ -1195,24 +1115,7 @@
       <w:pPr>
         <w:pStyle w:val="Normal"/>
         <w:widowControl w:val="false"/>
-        <w:jc w:val="both"/>
-        <w:rPr>
-          <w:sz w:val="18"/>
-          <w:szCs w:val="18"/>
-        </w:rPr>
-      </w:pPr>
-      <w:r>
-        <w:rPr>
-          <w:sz w:val="18"/>
-          <w:szCs w:val="18"/>
-        </w:rPr>
-      </w:r>
-    </w:p>
-    <w:p>
-      <w:pPr>
-        <w:pStyle w:val="Normal"/>
-        <w:widowControl w:val="false"/>
-        <w:jc w:val="both"/>
+        <w:jc w:val="left"/>
         <w:rPr>
           <w:sz w:val="18"/>
           <w:szCs w:val="18"/>
@@ -1230,7 +1133,7 @@
       <w:pPr>
         <w:pStyle w:val="Normal"/>
         <w:widowControl w:val="false"/>
-        <w:jc w:val="both"/>
+        <w:jc w:val="left"/>
         <w:rPr>
           <w:sz w:val="18"/>
           <w:szCs w:val="18"/>

</xml_diff>